<commit_message>
Updated db query, added delete user proc
</commit_message>
<xml_diff>
--- a/ProjectDocuments/Event Planner shema ocjenjivanja.docx
+++ b/ProjectDocuments/Event Planner shema ocjenjivanja.docx
@@ -1,20 +1,15 @@
 
 <file path=word/document.xml><?xml version="1.0" encoding="utf-8"?>
-<w:document xmlns:wpc="http://schemas.microsoft.com/office/word/2010/wordprocessingCanvas" xmlns:cx="http://schemas.microsoft.com/office/drawing/2014/chartex" xmlns:cx1="http://schemas.microsoft.com/office/drawing/2015/9/8/chartex" xmlns:mc="http://schemas.openxmlformats.org/markup-compatibility/2006" xmlns:o="urn:schemas-microsoft-com:office:office" xmlns:r="http://schemas.openxmlformats.org/officeDocument/2006/relationships" xmlns:m="http://schemas.openxmlformats.org/officeDocument/2006/math" xmlns:v="urn:schemas-microsoft-com:vml" xmlns:wp14="http://schemas.microsoft.com/office/word/2010/wordprocessingDrawing" xmlns:wp="http://schemas.openxmlformats.org/drawingml/2006/wordprocessingDrawing" xmlns:w10="urn:schemas-microsoft-com:office:word" xmlns:w="http://schemas.openxmlformats.org/wordprocessingml/2006/main" xmlns:w14="http://schemas.microsoft.com/office/word/2010/wordml" xmlns:w15="http://schemas.microsoft.com/office/word/2012/wordml" xmlns:w16se="http://schemas.microsoft.com/office/word/2015/wordml/symex" xmlns:wpg="http://schemas.microsoft.com/office/word/2010/wordprocessingGroup" xmlns:wpi="http://schemas.microsoft.com/office/word/2010/wordprocessingInk" xmlns:wne="http://schemas.microsoft.com/office/word/2006/wordml" xmlns:wps="http://schemas.microsoft.com/office/word/2010/wordprocessingShape" mc:Ignorable="w14 w15 w16se wp14">
+<w:document xmlns:wpc="http://schemas.microsoft.com/office/word/2010/wordprocessingCanvas" xmlns:cx="http://schemas.microsoft.com/office/drawing/2014/chartex" xmlns:cx1="http://schemas.microsoft.com/office/drawing/2015/9/8/chartex" xmlns:cx2="http://schemas.microsoft.com/office/drawing/2015/10/21/chartex" xmlns:cx3="http://schemas.microsoft.com/office/drawing/2016/5/9/chartex" xmlns:cx4="http://schemas.microsoft.com/office/drawing/2016/5/10/chartex" xmlns:cx5="http://schemas.microsoft.com/office/drawing/2016/5/11/chartex" xmlns:cx6="http://schemas.microsoft.com/office/drawing/2016/5/12/chartex" xmlns:cx7="http://schemas.microsoft.com/office/drawing/2016/5/13/chartex" xmlns:cx8="http://schemas.microsoft.com/office/drawing/2016/5/14/chartex" xmlns:mc="http://schemas.openxmlformats.org/markup-compatibility/2006" xmlns:aink="http://schemas.microsoft.com/office/drawing/2016/ink" xmlns:am3d="http://schemas.microsoft.com/office/drawing/2017/model3d" xmlns:o="urn:schemas-microsoft-com:office:office" xmlns:r="http://schemas.openxmlformats.org/officeDocument/2006/relationships" xmlns:m="http://schemas.openxmlformats.org/officeDocument/2006/math" xmlns:v="urn:schemas-microsoft-com:vml" xmlns:wp14="http://schemas.microsoft.com/office/word/2010/wordprocessingDrawing" xmlns:wp="http://schemas.openxmlformats.org/drawingml/2006/wordprocessingDrawing" xmlns:w10="urn:schemas-microsoft-com:office:word" xmlns:w="http://schemas.openxmlformats.org/wordprocessingml/2006/main" xmlns:w14="http://schemas.microsoft.com/office/word/2010/wordml" xmlns:w15="http://schemas.microsoft.com/office/word/2012/wordml" xmlns:w16cid="http://schemas.microsoft.com/office/word/2016/wordml/cid" xmlns:w16se="http://schemas.microsoft.com/office/word/2015/wordml/symex" xmlns:wpg="http://schemas.microsoft.com/office/word/2010/wordprocessingGroup" xmlns:wpi="http://schemas.microsoft.com/office/word/2010/wordprocessingInk" xmlns:wne="http://schemas.microsoft.com/office/word/2006/wordml" xmlns:wps="http://schemas.microsoft.com/office/word/2010/wordprocessingShape" mc:Ignorable="w14 w15 w16se w16cid wp14">
   <w:body>
     <w:p>
       <w:pPr>
-        <w:pStyle w:val="Naslov1"/>
+        <w:pStyle w:val="Heading1"/>
         <w:spacing w:line="240" w:lineRule="auto"/>
       </w:pPr>
       <w:r>
-        <w:t xml:space="preserve">Event </w:t>
-      </w:r>
-      <w:proofErr w:type="spellStart"/>
-      <w:r>
-        <w:t>Planner</w:t>
-      </w:r>
-      <w:proofErr w:type="spellEnd"/>
+        <w:t>Event Planner</w:t>
+      </w:r>
       <w:r>
         <w:t xml:space="preserve"> shema ocjenjivanja</w:t>
       </w:r>
@@ -44,7 +39,7 @@
     </w:p>
     <w:p>
       <w:pPr>
-        <w:pStyle w:val="Naslov2"/>
+        <w:pStyle w:val="Heading2"/>
       </w:pPr>
       <w:r>
         <w:t xml:space="preserve">Minimalne </w:t>
@@ -55,28 +50,40 @@
     </w:p>
     <w:p>
       <w:pPr>
-        <w:pStyle w:val="Odlomakpopisa"/>
-        <w:numPr>
-          <w:ilvl w:val="0"/>
-          <w:numId w:val="1"/>
-        </w:numPr>
-      </w:pPr>
-      <w:r>
+        <w:pStyle w:val="ListParagraph"/>
+        <w:numPr>
+          <w:ilvl w:val="0"/>
+          <w:numId w:val="1"/>
+        </w:numPr>
+      </w:pPr>
+      <w:r>
+        <w:rPr>
+          <w:color w:val="92D050"/>
+        </w:rPr>
         <w:t>Svaki k</w:t>
       </w:r>
       <w:r>
+        <w:rPr>
+          <w:color w:val="92D050"/>
+        </w:rPr>
         <w:t xml:space="preserve">orisnik </w:t>
       </w:r>
       <w:r>
+        <w:rPr>
+          <w:color w:val="92D050"/>
+        </w:rPr>
         <w:t xml:space="preserve">web/mobilne aplikacije </w:t>
       </w:r>
       <w:r>
+        <w:rPr>
+          <w:color w:val="92D050"/>
+        </w:rPr>
         <w:t>se može registrirati, prijaviti i odjaviti.</w:t>
       </w:r>
     </w:p>
     <w:p>
       <w:pPr>
-        <w:pStyle w:val="Odlomakpopisa"/>
+        <w:pStyle w:val="ListParagraph"/>
         <w:numPr>
           <w:ilvl w:val="0"/>
           <w:numId w:val="1"/>
@@ -111,15 +118,7 @@
         <w:t xml:space="preserve"> </w:t>
       </w:r>
       <w:r>
-        <w:t xml:space="preserve">koristeći kartu (Google </w:t>
-      </w:r>
-      <w:proofErr w:type="spellStart"/>
-      <w:r>
-        <w:t>Maps</w:t>
-      </w:r>
-      <w:proofErr w:type="spellEnd"/>
-      <w:r>
-        <w:t xml:space="preserve"> ili neku drugu)</w:t>
+        <w:t>koristeći kartu (Google Maps ili neku drugu)</w:t>
       </w:r>
       <w:r>
         <w:t>.</w:t>
@@ -127,7 +126,22 @@
     </w:p>
     <w:p>
       <w:pPr>
-        <w:pStyle w:val="Odlomakpopisa"/>
+        <w:pStyle w:val="ListParagraph"/>
+        <w:numPr>
+          <w:ilvl w:val="0"/>
+          <w:numId w:val="1"/>
+        </w:numPr>
+      </w:pPr>
+      <w:r>
+        <w:rPr>
+          <w:color w:val="92D050"/>
+        </w:rPr>
+        <w:t>Posjetitelj koristeći web/mobilnu aplikaciju može vidjeti detalje odabranog događaja.</w:t>
+      </w:r>
+    </w:p>
+    <w:p>
+      <w:pPr>
+        <w:pStyle w:val="ListParagraph"/>
         <w:numPr>
           <w:ilvl w:val="0"/>
           <w:numId w:val="1"/>
@@ -146,12 +160,12 @@
         <w:t>može</w:t>
       </w:r>
       <w:r>
-        <w:t xml:space="preserve"> vidjeti detalje odabranog događaja.</w:t>
-      </w:r>
-    </w:p>
-    <w:p>
-      <w:pPr>
-        <w:pStyle w:val="Odlomakpopisa"/>
+        <w:t xml:space="preserve"> potvrditi dolazak na događaj i može otkazati dolazak na događaj koji još nije počeo.</w:t>
+      </w:r>
+    </w:p>
+    <w:p>
+      <w:pPr>
+        <w:pStyle w:val="ListParagraph"/>
         <w:numPr>
           <w:ilvl w:val="0"/>
           <w:numId w:val="1"/>
@@ -170,61 +184,87 @@
         <w:t>može</w:t>
       </w:r>
       <w:r>
-        <w:t xml:space="preserve"> potvrditi dolazak na događaj i može otkazati dolazak na događaj koji još nije počeo.</w:t>
-      </w:r>
-    </w:p>
-    <w:p>
-      <w:pPr>
-        <w:pStyle w:val="Odlomakpopisa"/>
-        <w:numPr>
-          <w:ilvl w:val="0"/>
-          <w:numId w:val="1"/>
-        </w:numPr>
-      </w:pPr>
-      <w:r>
-        <w:t>Posjetitelj koristeći</w:t>
-      </w:r>
-      <w:r>
         <w:t xml:space="preserve"> </w:t>
       </w:r>
       <w:r>
+        <w:t>„</w:t>
+      </w:r>
+      <w:r>
+        <w:t>kupiti</w:t>
+      </w:r>
+      <w:r>
+        <w:t>“</w:t>
+      </w:r>
+      <w:r>
+        <w:t xml:space="preserve"> kartu za događaj</w:t>
+      </w:r>
+      <w:r>
+        <w:t xml:space="preserve"> (klik na kupi bez ikakvog plaćanja)</w:t>
+      </w:r>
+      <w:r>
+        <w:t>. Karta može biti jednostavan PDF koji sadrži podatke o događaju.</w:t>
+      </w:r>
+    </w:p>
+    <w:p>
+      <w:pPr>
+        <w:pStyle w:val="ListParagraph"/>
+        <w:numPr>
+          <w:ilvl w:val="0"/>
+          <w:numId w:val="1"/>
+        </w:numPr>
+      </w:pPr>
+      <w:r>
+        <w:t>Organizator koristeći</w:t>
+      </w:r>
+      <w:r>
+        <w:t xml:space="preserve"> </w:t>
+      </w:r>
+      <w:r>
         <w:t xml:space="preserve">web/mobilnu aplikaciju </w:t>
       </w:r>
       <w:r>
         <w:t>može</w:t>
       </w:r>
       <w:r>
+        <w:t xml:space="preserve"> kreirati i mijenjati događaje.</w:t>
+      </w:r>
+      <w:bookmarkStart w:id="0" w:name="_GoBack"/>
+      <w:bookmarkEnd w:id="0"/>
+    </w:p>
+    <w:p>
+      <w:pPr>
+        <w:pStyle w:val="ListParagraph"/>
+        <w:numPr>
+          <w:ilvl w:val="0"/>
+          <w:numId w:val="1"/>
+        </w:numPr>
+      </w:pPr>
+      <w:r>
+        <w:t>Organizator koristeći</w:t>
+      </w:r>
+      <w:r>
         <w:t xml:space="preserve"> </w:t>
       </w:r>
       <w:r>
-        <w:t>„</w:t>
-      </w:r>
-      <w:r>
-        <w:t>kupiti</w:t>
-      </w:r>
-      <w:r>
-        <w:t>“</w:t>
-      </w:r>
-      <w:r>
-        <w:t xml:space="preserve"> kartu za događaj</w:t>
-      </w:r>
-      <w:r>
-        <w:t xml:space="preserve"> (klik na kupi bez ikakvog plaćanja)</w:t>
-      </w:r>
-      <w:r>
-        <w:t>. Karta može biti jednostavan PDF koji sadrži podatke o događaju.</w:t>
-      </w:r>
-    </w:p>
-    <w:p>
-      <w:pPr>
-        <w:pStyle w:val="Odlomakpopisa"/>
-        <w:numPr>
-          <w:ilvl w:val="0"/>
-          <w:numId w:val="1"/>
-        </w:numPr>
-      </w:pPr>
-      <w:r>
-        <w:t>Organizator koristeći</w:t>
+        <w:t xml:space="preserve">web/mobilnu aplikaciju </w:t>
+      </w:r>
+      <w:r>
+        <w:t>može</w:t>
+      </w:r>
+      <w:r>
+        <w:t xml:space="preserve"> vidjeti ukupnu statistiku te statistiku pojedinog događaja (broj prijavljenih, broj odustalih, broj prodanih karata, …)</w:t>
+      </w:r>
+    </w:p>
+    <w:p>
+      <w:pPr>
+        <w:pStyle w:val="ListParagraph"/>
+        <w:numPr>
+          <w:ilvl w:val="0"/>
+          <w:numId w:val="1"/>
+        </w:numPr>
+      </w:pPr>
+      <w:r>
+        <w:t>Administrator koristeći</w:t>
       </w:r>
       <w:r>
         <w:t xml:space="preserve"> </w:t>
@@ -236,101 +276,90 @@
         <w:t>može</w:t>
       </w:r>
       <w:r>
-        <w:t xml:space="preserve"> kreirati i mijenjati događaje.</w:t>
-      </w:r>
-    </w:p>
-    <w:p>
-      <w:pPr>
-        <w:pStyle w:val="Odlomakpopisa"/>
-        <w:numPr>
-          <w:ilvl w:val="0"/>
-          <w:numId w:val="1"/>
-        </w:numPr>
-      </w:pPr>
-      <w:r>
-        <w:t>Organizator koristeći</w:t>
+        <w:t xml:space="preserve"> upravljati drugim administratorima.</w:t>
       </w:r>
       <w:r>
         <w:t xml:space="preserve"> </w:t>
       </w:r>
       <w:r>
-        <w:t xml:space="preserve">web/mobilnu aplikaciju </w:t>
-      </w:r>
-      <w:r>
-        <w:t>može</w:t>
-      </w:r>
-      <w:r>
-        <w:t xml:space="preserve"> vidjeti ukupnu statistiku te statistiku pojedinog događaja (broj prijavljenih, broj odustalih, broj prodanih karata, …)</w:t>
-      </w:r>
-    </w:p>
-    <w:p>
-      <w:pPr>
-        <w:pStyle w:val="Odlomakpopisa"/>
-        <w:numPr>
-          <w:ilvl w:val="0"/>
-          <w:numId w:val="1"/>
-        </w:numPr>
-      </w:pPr>
-      <w:r>
-        <w:t>Administrator koristeći</w:t>
-      </w:r>
-      <w:r>
-        <w:t xml:space="preserve"> </w:t>
-      </w:r>
-      <w:r>
-        <w:t xml:space="preserve">web/mobilnu aplikaciju </w:t>
-      </w:r>
-      <w:r>
-        <w:t>može</w:t>
-      </w:r>
-      <w:r>
-        <w:t xml:space="preserve"> upravljati drugim administratorima.</w:t>
-      </w:r>
-    </w:p>
-    <w:p>
-      <w:pPr>
-        <w:pStyle w:val="Odlomakpopisa"/>
-        <w:numPr>
-          <w:ilvl w:val="0"/>
-          <w:numId w:val="1"/>
-        </w:numPr>
-      </w:pPr>
-      <w:r>
+        <w:rPr>
+          <w:b/>
+          <w:bCs/>
+          <w:i/>
+          <w:iCs/>
+          <w:color w:val="92D050"/>
+          <w:sz w:val="32"/>
+          <w:szCs w:val="32"/>
+          <w:u w:val="single"/>
+        </w:rPr>
+        <w:t>D</w:t>
+      </w:r>
+    </w:p>
+    <w:p>
+      <w:pPr>
+        <w:pStyle w:val="ListParagraph"/>
+        <w:numPr>
+          <w:ilvl w:val="0"/>
+          <w:numId w:val="1"/>
+        </w:numPr>
+        <w:rPr>
+          <w:color w:val="92D050"/>
+        </w:rPr>
+      </w:pPr>
+      <w:r>
+        <w:rPr>
+          <w:color w:val="92D050"/>
+        </w:rPr>
         <w:t>Web aplikacija je intuitivna za korisnika.</w:t>
       </w:r>
     </w:p>
     <w:p>
       <w:pPr>
-        <w:pStyle w:val="Odlomakpopisa"/>
-        <w:numPr>
-          <w:ilvl w:val="0"/>
-          <w:numId w:val="1"/>
-        </w:numPr>
-      </w:pPr>
-      <w:r>
+        <w:pStyle w:val="ListParagraph"/>
+        <w:numPr>
+          <w:ilvl w:val="0"/>
+          <w:numId w:val="1"/>
+        </w:numPr>
+      </w:pPr>
+      <w:r>
+        <w:rPr>
+          <w:color w:val="92D050"/>
+        </w:rPr>
         <w:t>Mobil</w:t>
       </w:r>
       <w:r>
+        <w:rPr>
+          <w:color w:val="92D050"/>
+        </w:rPr>
         <w:t>n</w:t>
       </w:r>
       <w:r>
+        <w:rPr>
+          <w:color w:val="92D050"/>
+        </w:rPr>
         <w:t xml:space="preserve">a </w:t>
       </w:r>
       <w:r>
+        <w:rPr>
+          <w:color w:val="92D050"/>
+        </w:rPr>
         <w:t>aplika</w:t>
       </w:r>
       <w:r>
+        <w:rPr>
+          <w:color w:val="92D050"/>
+        </w:rPr>
         <w:t>cija je intuitivna za korisnika.</w:t>
       </w:r>
     </w:p>
     <w:p>
       <w:pPr>
-        <w:pStyle w:val="Naslov2"/>
-      </w:pPr>
-    </w:p>
-    <w:p>
-      <w:pPr>
-        <w:pStyle w:val="Naslov2"/>
+        <w:pStyle w:val="Heading2"/>
+      </w:pPr>
+    </w:p>
+    <w:p>
+      <w:pPr>
+        <w:pStyle w:val="Heading2"/>
       </w:pPr>
       <w:r>
         <w:t>Željene funkcionalnosti</w:t>
@@ -343,32 +372,28 @@
       <w:r>
         <w:t xml:space="preserve">Za sva </w:t>
       </w:r>
-      <w:proofErr w:type="spellStart"/>
       <w:r>
         <w:rPr>
           <w:i/>
         </w:rPr>
         <w:t>fake</w:t>
       </w:r>
-      <w:proofErr w:type="spellEnd"/>
       <w:r>
         <w:t xml:space="preserve"> plaćanja može se koristiti vlastita implementacija </w:t>
       </w:r>
-      <w:proofErr w:type="spellStart"/>
       <w:r>
         <w:rPr>
           <w:i/>
         </w:rPr>
         <w:t>backenda</w:t>
       </w:r>
-      <w:proofErr w:type="spellEnd"/>
       <w:r>
         <w:t xml:space="preserve"> ili neko gotovo rješenje, recimo </w:t>
       </w:r>
       <w:hyperlink r:id="rId5" w:history="1">
         <w:r>
           <w:rPr>
-            <w:rStyle w:val="Hiperveza"/>
+            <w:rStyle w:val="Hyperlink"/>
           </w:rPr>
           <w:t>https://github.com/OpenBankProject/OBP-API/wiki/Sandbox</w:t>
         </w:r>
@@ -379,7 +404,7 @@
     </w:p>
     <w:p>
       <w:pPr>
-        <w:pStyle w:val="Odlomakpopisa"/>
+        <w:pStyle w:val="ListParagraph"/>
         <w:numPr>
           <w:ilvl w:val="0"/>
           <w:numId w:val="1"/>
@@ -398,7 +423,7 @@
     </w:p>
     <w:p>
       <w:pPr>
-        <w:pStyle w:val="Odlomakpopisa"/>
+        <w:pStyle w:val="ListParagraph"/>
         <w:numPr>
           <w:ilvl w:val="0"/>
           <w:numId w:val="1"/>
@@ -414,7 +439,7 @@
     </w:p>
     <w:p>
       <w:pPr>
-        <w:pStyle w:val="Odlomakpopisa"/>
+        <w:pStyle w:val="ListParagraph"/>
         <w:numPr>
           <w:ilvl w:val="0"/>
           <w:numId w:val="1"/>
@@ -437,23 +462,7 @@
         <w:t xml:space="preserve"> jednu ili više kartica</w:t>
       </w:r>
       <w:r>
-        <w:t xml:space="preserve"> (</w:t>
-      </w:r>
-      <w:proofErr w:type="spellStart"/>
-      <w:r>
-        <w:t>amex</w:t>
-      </w:r>
-      <w:proofErr w:type="spellEnd"/>
-      <w:r>
-        <w:t xml:space="preserve">, </w:t>
-      </w:r>
-      <w:proofErr w:type="spellStart"/>
-      <w:r>
-        <w:t>master</w:t>
-      </w:r>
-      <w:proofErr w:type="spellEnd"/>
-      <w:r>
-        <w:t xml:space="preserve">, </w:t>
+        <w:t xml:space="preserve"> (amex, master, </w:t>
       </w:r>
       <w:r>
         <w:t xml:space="preserve">maestro </w:t>
@@ -468,29 +477,64 @@
         <w:rPr>
           <w:i/>
         </w:rPr>
-        <w:t>top-</w:t>
-      </w:r>
-      <w:proofErr w:type="spellStart"/>
+        <w:t>top-up</w:t>
+      </w:r>
+      <w:r>
+        <w:t>)</w:t>
+      </w:r>
+      <w:r>
+        <w:t xml:space="preserve"> na svoj račun u sustavu</w:t>
+      </w:r>
+      <w:r>
+        <w:t>. Sustav pokazuje raspoloživu količinu sredstava.</w:t>
+      </w:r>
+    </w:p>
+    <w:p>
+      <w:pPr>
+        <w:pStyle w:val="ListParagraph"/>
+        <w:numPr>
+          <w:ilvl w:val="0"/>
+          <w:numId w:val="1"/>
+        </w:numPr>
+        <w:spacing w:line="240" w:lineRule="auto"/>
+      </w:pPr>
+      <w:r>
+        <w:t xml:space="preserve">Posjetitelj </w:t>
+      </w:r>
+      <w:r>
+        <w:t xml:space="preserve">može vidjeti </w:t>
+      </w:r>
+      <w:r>
+        <w:t xml:space="preserve">povijest svojih </w:t>
+      </w:r>
+      <w:r>
+        <w:t>transakcij</w:t>
+      </w:r>
+      <w:r>
+        <w:t>a</w:t>
+      </w:r>
+      <w:r>
+        <w:t>, ulazne (</w:t>
+      </w:r>
       <w:r>
         <w:rPr>
           <w:i/>
         </w:rPr>
-        <w:t>up</w:t>
-      </w:r>
-      <w:proofErr w:type="spellEnd"/>
-      <w:r>
-        <w:t>)</w:t>
-      </w:r>
-      <w:r>
-        <w:t xml:space="preserve"> na svoj račun u sustavu</w:t>
-      </w:r>
-      <w:r>
-        <w:t>. Sustav pokazuje raspoloživu količinu sredstava.</w:t>
-      </w:r>
-    </w:p>
-    <w:p>
-      <w:pPr>
-        <w:pStyle w:val="Odlomakpopisa"/>
+        <w:t>top-up</w:t>
+      </w:r>
+      <w:r>
+        <w:t>) i odlazne (</w:t>
+      </w:r>
+      <w:r>
+        <w:t>kupovinu karata</w:t>
+      </w:r>
+      <w:r>
+        <w:t>).</w:t>
+      </w:r>
+    </w:p>
+    <w:p>
+      <w:pPr>
+        <w:pStyle w:val="ListParagraph"/>
         <w:numPr>
           <w:ilvl w:val="0"/>
           <w:numId w:val="1"/>
@@ -498,50 +542,92 @@
         <w:spacing w:line="240" w:lineRule="auto"/>
       </w:pPr>
       <w:r>
-        <w:t xml:space="preserve">Posjetitelj </w:t>
-      </w:r>
-      <w:r>
-        <w:t xml:space="preserve">može vidjeti </w:t>
-      </w:r>
-      <w:r>
-        <w:t xml:space="preserve">povijest svojih </w:t>
-      </w:r>
-      <w:r>
-        <w:t>transakcij</w:t>
-      </w:r>
-      <w:r>
-        <w:t>a</w:t>
-      </w:r>
-      <w:r>
-        <w:t>, ulazne (</w:t>
+        <w:t>Posjetitelj može dobiti povrat sredstava za kupljenu kartu ako je odustao unutar definiranog razdoblja.</w:t>
+      </w:r>
+    </w:p>
+    <w:p>
+      <w:pPr>
+        <w:pStyle w:val="ListParagraph"/>
+        <w:numPr>
+          <w:ilvl w:val="0"/>
+          <w:numId w:val="1"/>
+        </w:numPr>
+        <w:spacing w:line="240" w:lineRule="auto"/>
+      </w:pPr>
+      <w:r>
+        <w:t xml:space="preserve">Organizator </w:t>
+      </w:r>
+      <w:r>
+        <w:t xml:space="preserve">pomoću </w:t>
+      </w:r>
+      <w:r>
+        <w:rPr>
+          <w:u w:val="single"/>
+        </w:rPr>
+        <w:t>web</w:t>
+      </w:r>
+      <w:r>
+        <w:t xml:space="preserve"> aplikacije </w:t>
+      </w:r>
+      <w:r>
+        <w:t xml:space="preserve">može </w:t>
       </w:r>
       <w:r>
         <w:rPr>
           <w:i/>
         </w:rPr>
-        <w:t>top-</w:t>
-      </w:r>
-      <w:proofErr w:type="spellStart"/>
+        <w:t>uploadati</w:t>
+      </w:r>
+      <w:r>
+        <w:t xml:space="preserve"> više fotki za neki događaj.</w:t>
+      </w:r>
+      <w:r>
+        <w:t xml:space="preserve"> </w:t>
+      </w:r>
+    </w:p>
+    <w:p>
+      <w:pPr>
+        <w:pStyle w:val="ListParagraph"/>
+        <w:numPr>
+          <w:ilvl w:val="0"/>
+          <w:numId w:val="1"/>
+        </w:numPr>
+        <w:spacing w:line="240" w:lineRule="auto"/>
+      </w:pPr>
+      <w:r>
+        <w:t xml:space="preserve">Organizator pomoću </w:t>
+      </w:r>
+      <w:r>
+        <w:rPr>
+          <w:u w:val="single"/>
+        </w:rPr>
+        <w:t>mobilne</w:t>
+      </w:r>
+      <w:r>
+        <w:t xml:space="preserve"> aplikacije </w:t>
+      </w:r>
+      <w:r>
+        <w:t>može</w:t>
+      </w:r>
+      <w:r>
+        <w:t xml:space="preserve"> </w:t>
+      </w:r>
+      <w:r>
+        <w:t>dodati</w:t>
+      </w:r>
       <w:r>
         <w:rPr>
           <w:i/>
         </w:rPr>
-        <w:t>up</w:t>
-      </w:r>
-      <w:proofErr w:type="spellEnd"/>
-      <w:r>
-        <w:t>) i odlazne (</w:t>
-      </w:r>
-      <w:r>
-        <w:t>kupovinu karata</w:t>
-      </w:r>
-      <w:r>
-        <w:t>).</w:t>
-      </w:r>
-    </w:p>
-    <w:p>
-      <w:pPr>
-        <w:pStyle w:val="Odlomakpopisa"/>
+        <w:t xml:space="preserve"> </w:t>
+      </w:r>
+      <w:r>
+        <w:t>više fotki za neki događaj iz galerije na mobitelu.</w:t>
+      </w:r>
+    </w:p>
+    <w:p>
+      <w:pPr>
+        <w:pStyle w:val="ListParagraph"/>
         <w:numPr>
           <w:ilvl w:val="0"/>
           <w:numId w:val="1"/>
@@ -549,12 +635,15 @@
         <w:spacing w:line="240" w:lineRule="auto"/>
       </w:pPr>
       <w:r>
-        <w:t>Posjetitelj može dobiti povrat sredstava za kupljenu kartu ako je odustao unutar definiranog razdoblja.</w:t>
-      </w:r>
-    </w:p>
-    <w:p>
-      <w:pPr>
-        <w:pStyle w:val="Odlomakpopisa"/>
+        <w:t xml:space="preserve">Organizator </w:t>
+      </w:r>
+      <w:r>
+        <w:t>može definirati svoj IBAN u sustavu.</w:t>
+      </w:r>
+    </w:p>
+    <w:p>
+      <w:pPr>
+        <w:pStyle w:val="ListParagraph"/>
         <w:numPr>
           <w:ilvl w:val="0"/>
           <w:numId w:val="1"/>
@@ -565,46 +654,34 @@
         <w:t xml:space="preserve">Organizator </w:t>
       </w:r>
       <w:r>
-        <w:t xml:space="preserve">pomoću </w:t>
-      </w:r>
-      <w:r>
-        <w:rPr>
-          <w:u w:val="single"/>
-        </w:rPr>
-        <w:t>web</w:t>
-      </w:r>
-      <w:r>
-        <w:t xml:space="preserve"> aplikacije </w:t>
+        <w:t>vidi stanje svog računa u sustavu i sve transakcije.</w:t>
+      </w:r>
+    </w:p>
+    <w:p>
+      <w:pPr>
+        <w:pStyle w:val="ListParagraph"/>
+        <w:numPr>
+          <w:ilvl w:val="0"/>
+          <w:numId w:val="1"/>
+        </w:numPr>
+        <w:spacing w:line="240" w:lineRule="auto"/>
+      </w:pPr>
+      <w:r>
+        <w:t xml:space="preserve">Organizator </w:t>
       </w:r>
       <w:r>
         <w:t xml:space="preserve">može </w:t>
       </w:r>
-      <w:proofErr w:type="spellStart"/>
-      <w:r>
-        <w:rPr>
-          <w:i/>
-        </w:rPr>
-        <w:t>uploadati</w:t>
-      </w:r>
-      <w:proofErr w:type="spellEnd"/>
-      <w:r>
-        <w:t xml:space="preserve"> više </w:t>
-      </w:r>
-      <w:proofErr w:type="spellStart"/>
-      <w:r>
-        <w:t>fotki</w:t>
-      </w:r>
-      <w:proofErr w:type="spellEnd"/>
-      <w:r>
-        <w:t xml:space="preserve"> za neki događaj.</w:t>
-      </w:r>
-      <w:r>
-        <w:t xml:space="preserve"> </w:t>
-      </w:r>
-    </w:p>
-    <w:p>
-      <w:pPr>
-        <w:pStyle w:val="Odlomakpopisa"/>
+      <w:r>
+        <w:t xml:space="preserve">prebaciti </w:t>
+      </w:r>
+      <w:r>
+        <w:t>sredstva sa svog računa u sustavu na svoj IBAN.</w:t>
+      </w:r>
+    </w:p>
+    <w:p>
+      <w:pPr>
+        <w:pStyle w:val="ListParagraph"/>
         <w:numPr>
           <w:ilvl w:val="0"/>
           <w:numId w:val="1"/>
@@ -612,131 +689,27 @@
         <w:spacing w:line="240" w:lineRule="auto"/>
       </w:pPr>
       <w:r>
-        <w:t xml:space="preserve">Organizator pomoću </w:t>
-      </w:r>
-      <w:r>
-        <w:rPr>
-          <w:u w:val="single"/>
-        </w:rPr>
-        <w:t>mobilne</w:t>
-      </w:r>
-      <w:r>
-        <w:t xml:space="preserve"> aplikacije </w:t>
-      </w:r>
-      <w:r>
-        <w:t>može</w:t>
-      </w:r>
-      <w:r>
-        <w:t xml:space="preserve"> </w:t>
-      </w:r>
-      <w:r>
-        <w:t>dodati</w:t>
-      </w:r>
-      <w:r>
-        <w:rPr>
-          <w:i/>
-        </w:rPr>
-        <w:t xml:space="preserve"> </w:t>
-      </w:r>
-      <w:r>
-        <w:t xml:space="preserve">više </w:t>
-      </w:r>
-      <w:proofErr w:type="spellStart"/>
-      <w:r>
-        <w:t>fotki</w:t>
-      </w:r>
-      <w:proofErr w:type="spellEnd"/>
-      <w:r>
-        <w:t xml:space="preserve"> za neki događaj iz galerije na mobitelu.</w:t>
-      </w:r>
-    </w:p>
-    <w:p>
-      <w:pPr>
-        <w:pStyle w:val="Odlomakpopisa"/>
+        <w:t>Dizajn aplikacije</w:t>
+      </w:r>
+      <w:r>
+        <w:t xml:space="preserve"> je </w:t>
+      </w:r>
+      <w:r>
+        <w:t xml:space="preserve">privlačan i </w:t>
+      </w:r>
+      <w:r>
+        <w:t>u skladu s modernim trendovima.</w:t>
+      </w:r>
+    </w:p>
+    <w:p>
+      <w:pPr>
+        <w:pStyle w:val="ListParagraph"/>
         <w:numPr>
           <w:ilvl w:val="0"/>
           <w:numId w:val="1"/>
         </w:numPr>
         <w:spacing w:line="240" w:lineRule="auto"/>
       </w:pPr>
-      <w:r>
-        <w:t xml:space="preserve">Organizator </w:t>
-      </w:r>
-      <w:r>
-        <w:t>može definirati svoj IBAN u sustavu.</w:t>
-      </w:r>
-    </w:p>
-    <w:p>
-      <w:pPr>
-        <w:pStyle w:val="Odlomakpopisa"/>
-        <w:numPr>
-          <w:ilvl w:val="0"/>
-          <w:numId w:val="1"/>
-        </w:numPr>
-        <w:spacing w:line="240" w:lineRule="auto"/>
-      </w:pPr>
-      <w:r>
-        <w:t xml:space="preserve">Organizator </w:t>
-      </w:r>
-      <w:r>
-        <w:t>vidi stanje svog računa u sustavu i sve transakcije.</w:t>
-      </w:r>
-    </w:p>
-    <w:p>
-      <w:pPr>
-        <w:pStyle w:val="Odlomakpopisa"/>
-        <w:numPr>
-          <w:ilvl w:val="0"/>
-          <w:numId w:val="1"/>
-        </w:numPr>
-        <w:spacing w:line="240" w:lineRule="auto"/>
-      </w:pPr>
-      <w:r>
-        <w:t xml:space="preserve">Organizator </w:t>
-      </w:r>
-      <w:r>
-        <w:t xml:space="preserve">može </w:t>
-      </w:r>
-      <w:r>
-        <w:t xml:space="preserve">prebaciti </w:t>
-      </w:r>
-      <w:r>
-        <w:t>sredstva sa svog računa u sustavu na svoj IBAN.</w:t>
-      </w:r>
-    </w:p>
-    <w:p>
-      <w:pPr>
-        <w:pStyle w:val="Odlomakpopisa"/>
-        <w:numPr>
-          <w:ilvl w:val="0"/>
-          <w:numId w:val="1"/>
-        </w:numPr>
-        <w:spacing w:line="240" w:lineRule="auto"/>
-      </w:pPr>
-      <w:r>
-        <w:t>Dizajn aplikacije</w:t>
-      </w:r>
-      <w:r>
-        <w:t xml:space="preserve"> je </w:t>
-      </w:r>
-      <w:r>
-        <w:t xml:space="preserve">privlačan i </w:t>
-      </w:r>
-      <w:r>
-        <w:t>u skladu s modernim trendovima.</w:t>
-      </w:r>
-    </w:p>
-    <w:p>
-      <w:pPr>
-        <w:pStyle w:val="Odlomakpopisa"/>
-        <w:numPr>
-          <w:ilvl w:val="0"/>
-          <w:numId w:val="1"/>
-        </w:numPr>
-        <w:spacing w:line="240" w:lineRule="auto"/>
-      </w:pPr>
-      <w:bookmarkStart w:id="0" w:name="_GoBack"/>
-      <w:bookmarkEnd w:id="0"/>
       <w:r>
         <w:t>Aplikacija je intuitivna za korištenje.</w:t>
       </w:r>
@@ -757,7 +730,7 @@
 </file>
 
 <file path=word/numbering.xml><?xml version="1.0" encoding="utf-8"?>
-<w:numbering xmlns:wpc="http://schemas.microsoft.com/office/word/2010/wordprocessingCanvas" xmlns:cx="http://schemas.microsoft.com/office/drawing/2014/chartex" xmlns:cx1="http://schemas.microsoft.com/office/drawing/2015/9/8/chartex" xmlns:mc="http://schemas.openxmlformats.org/markup-compatibility/2006" xmlns:o="urn:schemas-microsoft-com:office:office" xmlns:r="http://schemas.openxmlformats.org/officeDocument/2006/relationships" xmlns:m="http://schemas.openxmlformats.org/officeDocument/2006/math" xmlns:v="urn:schemas-microsoft-com:vml" xmlns:wp14="http://schemas.microsoft.com/office/word/2010/wordprocessingDrawing" xmlns:wp="http://schemas.openxmlformats.org/drawingml/2006/wordprocessingDrawing" xmlns:w10="urn:schemas-microsoft-com:office:word" xmlns:w="http://schemas.openxmlformats.org/wordprocessingml/2006/main" xmlns:w14="http://schemas.microsoft.com/office/word/2010/wordml" xmlns:w15="http://schemas.microsoft.com/office/word/2012/wordml" xmlns:w16se="http://schemas.microsoft.com/office/word/2015/wordml/symex" xmlns:wpg="http://schemas.microsoft.com/office/word/2010/wordprocessingGroup" xmlns:wpi="http://schemas.microsoft.com/office/word/2010/wordprocessingInk" xmlns:wne="http://schemas.microsoft.com/office/word/2006/wordml" xmlns:wps="http://schemas.microsoft.com/office/word/2010/wordprocessingShape" mc:Ignorable="w14 w15 w16se wp14">
+<w:numbering xmlns:wpc="http://schemas.microsoft.com/office/word/2010/wordprocessingCanvas" xmlns:cx="http://schemas.microsoft.com/office/drawing/2014/chartex" xmlns:cx1="http://schemas.microsoft.com/office/drawing/2015/9/8/chartex" xmlns:cx2="http://schemas.microsoft.com/office/drawing/2015/10/21/chartex" xmlns:cx3="http://schemas.microsoft.com/office/drawing/2016/5/9/chartex" xmlns:cx4="http://schemas.microsoft.com/office/drawing/2016/5/10/chartex" xmlns:cx5="http://schemas.microsoft.com/office/drawing/2016/5/11/chartex" xmlns:cx6="http://schemas.microsoft.com/office/drawing/2016/5/12/chartex" xmlns:cx7="http://schemas.microsoft.com/office/drawing/2016/5/13/chartex" xmlns:cx8="http://schemas.microsoft.com/office/drawing/2016/5/14/chartex" xmlns:mc="http://schemas.openxmlformats.org/markup-compatibility/2006" xmlns:aink="http://schemas.microsoft.com/office/drawing/2016/ink" xmlns:am3d="http://schemas.microsoft.com/office/drawing/2017/model3d" xmlns:o="urn:schemas-microsoft-com:office:office" xmlns:r="http://schemas.openxmlformats.org/officeDocument/2006/relationships" xmlns:m="http://schemas.openxmlformats.org/officeDocument/2006/math" xmlns:v="urn:schemas-microsoft-com:vml" xmlns:wp14="http://schemas.microsoft.com/office/word/2010/wordprocessingDrawing" xmlns:wp="http://schemas.openxmlformats.org/drawingml/2006/wordprocessingDrawing" xmlns:w10="urn:schemas-microsoft-com:office:word" xmlns:w="http://schemas.openxmlformats.org/wordprocessingml/2006/main" xmlns:w14="http://schemas.microsoft.com/office/word/2010/wordml" xmlns:w15="http://schemas.microsoft.com/office/word/2012/wordml" xmlns:w16cid="http://schemas.microsoft.com/office/word/2016/wordml/cid" xmlns:w16se="http://schemas.microsoft.com/office/word/2015/wordml/symex" xmlns:wpg="http://schemas.microsoft.com/office/word/2010/wordprocessingGroup" xmlns:wpi="http://schemas.microsoft.com/office/word/2010/wordprocessingInk" xmlns:wne="http://schemas.microsoft.com/office/word/2006/wordml" xmlns:wps="http://schemas.microsoft.com/office/word/2010/wordprocessingShape" mc:Ignorable="w14 w15 w16se w16cid wp14">
   <w:abstractNum w:abstractNumId="0" w15:restartNumberingAfterBreak="0">
     <w:nsid w:val="7E333340"/>
     <w:multiLevelType w:val="hybridMultilevel"/>
@@ -878,7 +851,7 @@
 </file>
 
 <file path=word/styles.xml><?xml version="1.0" encoding="utf-8"?>
-<w:styles xmlns:mc="http://schemas.openxmlformats.org/markup-compatibility/2006" xmlns:r="http://schemas.openxmlformats.org/officeDocument/2006/relationships" xmlns:w="http://schemas.openxmlformats.org/wordprocessingml/2006/main" xmlns:w14="http://schemas.microsoft.com/office/word/2010/wordml" xmlns:w15="http://schemas.microsoft.com/office/word/2012/wordml" xmlns:w16se="http://schemas.microsoft.com/office/word/2015/wordml/symex" mc:Ignorable="w14 w15 w16se">
+<w:styles xmlns:mc="http://schemas.openxmlformats.org/markup-compatibility/2006" xmlns:r="http://schemas.openxmlformats.org/officeDocument/2006/relationships" xmlns:w="http://schemas.openxmlformats.org/wordprocessingml/2006/main" xmlns:w14="http://schemas.microsoft.com/office/word/2010/wordml" xmlns:w15="http://schemas.microsoft.com/office/word/2012/wordml" xmlns:w16cid="http://schemas.microsoft.com/office/word/2016/wordml/cid" xmlns:w16se="http://schemas.microsoft.com/office/word/2015/wordml/symex" mc:Ignorable="w14 w15 w16se w16cid">
   <w:docDefaults>
     <w:rPrDefault>
       <w:rPr>
@@ -894,7 +867,7 @@
       </w:pPr>
     </w:pPrDefault>
   </w:docDefaults>
-  <w:latentStyles w:defLockedState="0" w:defUIPriority="99" w:defSemiHidden="0" w:defUnhideWhenUsed="0" w:defQFormat="0" w:count="371">
+  <w:latentStyles w:defLockedState="0" w:defUIPriority="99" w:defSemiHidden="0" w:defUnhideWhenUsed="0" w:defQFormat="0" w:count="377">
     <w:lsdException w:name="Normal" w:uiPriority="0" w:qFormat="1"/>
     <w:lsdException w:name="heading 1" w:uiPriority="9" w:qFormat="1"/>
     <w:lsdException w:name="heading 2" w:semiHidden="1" w:uiPriority="9" w:unhideWhenUsed="1" w:qFormat="1"/>
@@ -1266,16 +1239,22 @@
     <w:lsdException w:name="List Table 5 Dark Accent 6" w:uiPriority="50"/>
     <w:lsdException w:name="List Table 6 Colorful Accent 6" w:uiPriority="51"/>
     <w:lsdException w:name="List Table 7 Colorful Accent 6" w:uiPriority="52"/>
+    <w:lsdException w:name="Mention" w:semiHidden="1" w:unhideWhenUsed="1"/>
+    <w:lsdException w:name="Smart Hyperlink" w:semiHidden="1" w:unhideWhenUsed="1"/>
+    <w:lsdException w:name="Hashtag" w:semiHidden="1" w:unhideWhenUsed="1"/>
+    <w:lsdException w:name="Unresolved Mention" w:semiHidden="1" w:unhideWhenUsed="1"/>
+    <w:lsdException w:name="Smart Link" w:semiHidden="1" w:unhideWhenUsed="1"/>
+    <w:lsdException w:name="Smart Link Error" w:semiHidden="1" w:unhideWhenUsed="1"/>
   </w:latentStyles>
   <w:style w:type="paragraph" w:default="1" w:styleId="Normal">
     <w:name w:val="Normal"/>
     <w:qFormat/>
   </w:style>
-  <w:style w:type="paragraph" w:styleId="Naslov1">
+  <w:style w:type="paragraph" w:styleId="Heading1">
     <w:name w:val="heading 1"/>
     <w:basedOn w:val="Normal"/>
     <w:next w:val="Normal"/>
-    <w:link w:val="Naslov1Char"/>
+    <w:link w:val="Heading1Char"/>
     <w:uiPriority w:val="9"/>
     <w:qFormat/>
     <w:rsid w:val="00486DAC"/>
@@ -1292,11 +1271,11 @@
       <w:szCs w:val="32"/>
     </w:rPr>
   </w:style>
-  <w:style w:type="paragraph" w:styleId="Naslov2">
+  <w:style w:type="paragraph" w:styleId="Heading2">
     <w:name w:val="heading 2"/>
     <w:basedOn w:val="Normal"/>
     <w:next w:val="Normal"/>
-    <w:link w:val="Naslov2Char"/>
+    <w:link w:val="Heading2Char"/>
     <w:uiPriority w:val="9"/>
     <w:unhideWhenUsed/>
     <w:qFormat/>
@@ -1314,13 +1293,13 @@
       <w:szCs w:val="26"/>
     </w:rPr>
   </w:style>
-  <w:style w:type="character" w:default="1" w:styleId="Zadanifontodlomka">
+  <w:style w:type="character" w:default="1" w:styleId="DefaultParagraphFont">
     <w:name w:val="Default Paragraph Font"/>
     <w:uiPriority w:val="1"/>
     <w:semiHidden/>
     <w:unhideWhenUsed/>
   </w:style>
-  <w:style w:type="table" w:default="1" w:styleId="Obinatablica">
+  <w:style w:type="table" w:default="1" w:styleId="TableNormal">
     <w:name w:val="Normal Table"/>
     <w:uiPriority w:val="99"/>
     <w:semiHidden/>
@@ -1335,16 +1314,16 @@
       </w:tblCellMar>
     </w:tblPr>
   </w:style>
-  <w:style w:type="numbering" w:default="1" w:styleId="Bezpopisa">
+  <w:style w:type="numbering" w:default="1" w:styleId="NoList">
     <w:name w:val="No List"/>
     <w:uiPriority w:val="99"/>
     <w:semiHidden/>
     <w:unhideWhenUsed/>
   </w:style>
-  <w:style w:type="character" w:customStyle="1" w:styleId="Naslov1Char">
-    <w:name w:val="Naslov 1 Char"/>
-    <w:basedOn w:val="Zadanifontodlomka"/>
-    <w:link w:val="Naslov1"/>
+  <w:style w:type="character" w:customStyle="1" w:styleId="Heading1Char">
+    <w:name w:val="Heading 1 Char"/>
+    <w:basedOn w:val="DefaultParagraphFont"/>
+    <w:link w:val="Heading1"/>
     <w:uiPriority w:val="9"/>
     <w:rsid w:val="00486DAC"/>
     <w:rPr>
@@ -1354,10 +1333,10 @@
       <w:szCs w:val="32"/>
     </w:rPr>
   </w:style>
-  <w:style w:type="character" w:customStyle="1" w:styleId="Naslov2Char">
-    <w:name w:val="Naslov 2 Char"/>
-    <w:basedOn w:val="Zadanifontodlomka"/>
-    <w:link w:val="Naslov2"/>
+  <w:style w:type="character" w:customStyle="1" w:styleId="Heading2Char">
+    <w:name w:val="Heading 2 Char"/>
+    <w:basedOn w:val="DefaultParagraphFont"/>
+    <w:link w:val="Heading2"/>
     <w:uiPriority w:val="9"/>
     <w:rsid w:val="00267C0E"/>
     <w:rPr>
@@ -1367,7 +1346,7 @@
       <w:szCs w:val="26"/>
     </w:rPr>
   </w:style>
-  <w:style w:type="paragraph" w:styleId="Odlomakpopisa">
+  <w:style w:type="paragraph" w:styleId="ListParagraph">
     <w:name w:val="List Paragraph"/>
     <w:basedOn w:val="Normal"/>
     <w:uiPriority w:val="34"/>
@@ -1378,9 +1357,9 @@
       <w:contextualSpacing/>
     </w:pPr>
   </w:style>
-  <w:style w:type="character" w:styleId="Hiperveza">
+  <w:style w:type="character" w:styleId="Hyperlink">
     <w:name w:val="Hyperlink"/>
-    <w:basedOn w:val="Zadanifontodlomka"/>
+    <w:basedOn w:val="DefaultParagraphFont"/>
     <w:uiPriority w:val="99"/>
     <w:semiHidden/>
     <w:unhideWhenUsed/>

</xml_diff>